<commit_message>
opdracht voor vrijdag af
</commit_message>
<xml_diff>
--- a/docu/Equivalentiebewijs.docx
+++ b/docu/Equivalentiebewijs.docx
@@ -17,7 +17,7 @@
           <w:szCs w:val="20"/>
         </w:rPr>
         <w:drawing>
-          <wp:anchor distT="0" distB="0" distL="114300" distR="114300" simplePos="0" relativeHeight="251658240" behindDoc="1" locked="0" layoutInCell="1" allowOverlap="1">
+          <wp:anchor distT="0" distB="0" distL="114300" distR="114300" simplePos="0" relativeHeight="251658240" behindDoc="1" locked="0" layoutInCell="1" allowOverlap="1" wp14:anchorId="33EE82AF" wp14:editId="60183A28">
             <wp:simplePos x="0" y="0"/>
             <wp:positionH relativeFrom="page">
               <wp:align>right</wp:align>
@@ -101,10 +101,9 @@
       <w:r>
         <w:rPr>
           <w:noProof/>
-          <w:lang/>
         </w:rPr>
         <w:drawing>
-          <wp:anchor distT="0" distB="0" distL="114300" distR="114300" simplePos="0" relativeHeight="251659264" behindDoc="1" locked="0" layoutInCell="1" allowOverlap="1" wp14:anchorId="345B6F7B">
+          <wp:anchor distT="0" distB="0" distL="114300" distR="114300" simplePos="0" relativeHeight="251659264" behindDoc="1" locked="0" layoutInCell="1" allowOverlap="1" wp14:anchorId="1C7BEE6B" wp14:editId="59764933">
             <wp:simplePos x="0" y="0"/>
             <wp:positionH relativeFrom="page">
               <wp:align>right</wp:align>
@@ -249,7 +248,7 @@
           <w:szCs w:val="28"/>
         </w:rPr>
         <w:br/>
-        <w:t>Klas: V1</w:t>
+        <w:t>Klas: V1A</w:t>
       </w:r>
       <w:r>
         <w:rPr>
@@ -259,7 +258,8 @@
           <w:sz w:val="28"/>
           <w:szCs w:val="28"/>
         </w:rPr>
-        <w:t>A</w:t>
+        <w:br/>
+        <w:t>Datum: 15-02-2023</w:t>
       </w:r>
       <w:r>
         <w:rPr>
@@ -270,67 +270,6 @@
           <w:szCs w:val="28"/>
         </w:rPr>
         <w:br/>
-        <w:t xml:space="preserve">Datum: </w:t>
-      </w:r>
-      <w:r>
-        <w:rPr>
-          <w:b/>
-          <w:bCs/>
-          <w:color w:val="FF0000"/>
-          <w:sz w:val="28"/>
-          <w:szCs w:val="28"/>
-        </w:rPr>
-        <w:t>15</w:t>
-      </w:r>
-      <w:r>
-        <w:rPr>
-          <w:b/>
-          <w:bCs/>
-          <w:color w:val="FF0000"/>
-          <w:sz w:val="28"/>
-          <w:szCs w:val="28"/>
-        </w:rPr>
-        <w:t>-</w:t>
-      </w:r>
-      <w:r>
-        <w:rPr>
-          <w:b/>
-          <w:bCs/>
-          <w:color w:val="FF0000"/>
-          <w:sz w:val="28"/>
-          <w:szCs w:val="28"/>
-        </w:rPr>
-        <w:t>02</w:t>
-      </w:r>
-      <w:r>
-        <w:rPr>
-          <w:b/>
-          <w:bCs/>
-          <w:color w:val="FF0000"/>
-          <w:sz w:val="28"/>
-          <w:szCs w:val="28"/>
-        </w:rPr>
-        <w:t>-202</w:t>
-      </w:r>
-      <w:r>
-        <w:rPr>
-          <w:b/>
-          <w:bCs/>
-          <w:color w:val="FF0000"/>
-          <w:sz w:val="28"/>
-          <w:szCs w:val="28"/>
-        </w:rPr>
-        <w:t>3</w:t>
-      </w:r>
-      <w:r>
-        <w:rPr>
-          <w:b/>
-          <w:bCs/>
-          <w:color w:val="FF0000"/>
-          <w:sz w:val="28"/>
-          <w:szCs w:val="28"/>
-        </w:rPr>
-        <w:br/>
         <w:t>Docenten: Brian van der Bijl</w:t>
       </w:r>
     </w:p>
@@ -434,21 +373,7 @@
           <w:rFonts w:eastAsia="Times New Roman" w:cstheme="minorHAnsi"/>
           <w:lang w:eastAsia="nl-NL"/>
         </w:rPr>
-        <w:t xml:space="preserve"> moesten wij een </w:t>
-      </w:r>
-      <w:r>
-        <w:rPr>
-          <w:rFonts w:eastAsia="Times New Roman" w:cstheme="minorHAnsi"/>
-          <w:lang w:eastAsia="nl-NL"/>
-        </w:rPr>
-        <w:t xml:space="preserve">equivalentiebewijs </w:t>
-      </w:r>
-      <w:r>
-        <w:rPr>
-          <w:rFonts w:eastAsia="Times New Roman" w:cstheme="minorHAnsi"/>
-          <w:lang w:eastAsia="nl-NL"/>
-        </w:rPr>
-        <w:t>maken. In deze opdracht zal ik bewijzen dat een paar van proposities gelijkwaardig aan elkaar zijn. Dit zal ik bewijzen door gebruik te maken van de herschrijfregels uit Stelling-2.3.2. Tot slot volgt een conclusie.</w:t>
+        <w:t xml:space="preserve"> moesten wij een equivalentiebewijs maken. In deze opdracht zal ik bewijzen dat een paar van proposities gelijkwaardig aan elkaar zijn. Dit zal ik bewijzen door gebruik te maken van de herschrijfregels uit Stelling-2.3.2. Tot slot volgt een conclusie.</w:t>
       </w:r>
     </w:p>
     <w:p>
@@ -631,21 +556,12 @@
           <w:lang w:eastAsia="nl-NL"/>
         </w:rPr>
       </w:pPr>
-      <w:proofErr w:type="gramStart"/>
-      <w:r>
-        <w:rPr>
-          <w:rFonts w:eastAsia="Times New Roman" w:cstheme="minorHAnsi"/>
-          <w:lang w:eastAsia="nl-NL"/>
-        </w:rPr>
-        <w:t>te</w:t>
-      </w:r>
-      <w:proofErr w:type="gramEnd"/>
-      <w:r>
-        <w:rPr>
-          <w:rFonts w:eastAsia="Times New Roman" w:cstheme="minorHAnsi"/>
-          <w:lang w:eastAsia="nl-NL"/>
-        </w:rPr>
-        <w:t xml:space="preserve"> vereenvoudigen is (zonder verlies van waarheid) tot</w:t>
+      <w:r>
+        <w:rPr>
+          <w:rFonts w:eastAsia="Times New Roman" w:cstheme="minorHAnsi"/>
+          <w:lang w:eastAsia="nl-NL"/>
+        </w:rPr>
+        <w:t>te vereenvoudigen is (zonder verlies van waarheid) tot</w:t>
       </w:r>
     </w:p>
     <w:p>
@@ -727,22 +643,20 @@
           <w:lang w:eastAsia="nl-NL"/>
         </w:rPr>
       </w:pPr>
-      <w:proofErr w:type="gramStart"/>
-      <w:r>
-        <w:rPr>
-          <w:rFonts w:eastAsia="Times New Roman" w:cstheme="minorHAnsi"/>
-          <w:lang w:eastAsia="nl-NL"/>
-        </w:rPr>
-        <w:t>door</w:t>
-      </w:r>
-      <w:proofErr w:type="gramEnd"/>
-      <w:r>
-        <w:rPr>
-          <w:rFonts w:eastAsia="Times New Roman" w:cstheme="minorHAnsi"/>
-          <w:lang w:eastAsia="nl-NL"/>
-        </w:rPr>
-        <w:t xml:space="preserve"> enkel gebruik te maken van de herschrijfregels gegeven in Stelling 2.3.2 (zie sectie 2.3.2 van de reader).</w:t>
-      </w:r>
+      <w:r>
+        <w:rPr>
+          <w:rFonts w:eastAsia="Times New Roman" w:cstheme="minorHAnsi"/>
+          <w:lang w:eastAsia="nl-NL"/>
+        </w:rPr>
+        <w:t>door enkel gebruik te maken van de herschrijfregels gegeven in Stelling 2.3.2 (zie sectie 2.3.2 van de reader).</w:t>
+      </w:r>
+    </w:p>
+    <w:p>
+      <w:pPr>
+        <w:rPr>
+          <w:rFonts w:cstheme="minorHAnsi"/>
+        </w:rPr>
+      </w:pPr>
     </w:p>
     <w:p>
       <w:pPr>
@@ -838,7 +752,6 @@
         </w:rPr>
         <w:tab/>
       </w:r>
-      <w:proofErr w:type="gramStart"/>
       <w:r>
         <w:rPr>
           <w:rFonts w:ascii="Calibri" w:eastAsia="Times New Roman" w:hAnsi="Calibri" w:cs="Calibri"/>
@@ -856,17 +769,7 @@
           <w:szCs w:val="24"/>
           <w:lang w:eastAsia="nl-NL"/>
         </w:rPr>
-        <w:t>(</w:t>
-      </w:r>
-      <w:proofErr w:type="gramEnd"/>
-      <w:r>
-        <w:rPr>
-          <w:rFonts w:ascii="Calibri" w:eastAsia="Times New Roman" w:hAnsi="Calibri" w:cs="Calibri"/>
-          <w:sz w:val="24"/>
-          <w:szCs w:val="24"/>
-          <w:lang w:eastAsia="nl-NL"/>
-        </w:rPr>
-        <w:t xml:space="preserve">(¬q → ¬r) </w:t>
+        <w:t xml:space="preserve">((¬q → ¬r) </w:t>
       </w:r>
       <w:r>
         <w:rPr>
@@ -922,14 +825,6 @@
           <w:lang w:eastAsia="nl-NL"/>
         </w:rPr>
         <w:tab/>
-      </w:r>
-      <w:r>
-        <w:rPr>
-          <w:rFonts w:ascii="Calibri" w:eastAsia="Times New Roman" w:hAnsi="Calibri" w:cs="Calibri"/>
-          <w:sz w:val="24"/>
-          <w:szCs w:val="24"/>
-          <w:lang w:eastAsia="nl-NL"/>
-        </w:rPr>
         <w:t>(St-2.3.2: 7)</w:t>
       </w:r>
     </w:p>
@@ -994,7 +889,6 @@
         </w:rPr>
         <w:t xml:space="preserve"> </w:t>
       </w:r>
-      <w:proofErr w:type="gramStart"/>
       <w:r>
         <w:rPr>
           <w:rFonts w:ascii="Calibri" w:eastAsia="Times New Roman" w:hAnsi="Calibri" w:cs="Calibri"/>
@@ -1003,27 +897,124 @@
           <w:highlight w:val="cyan"/>
           <w:lang w:eastAsia="nl-NL"/>
         </w:rPr>
-        <w:t>¬(</w:t>
-      </w:r>
-      <w:proofErr w:type="gramEnd"/>
-      <w:r>
-        <w:rPr>
-          <w:rFonts w:ascii="Calibri" w:eastAsia="Times New Roman" w:hAnsi="Calibri" w:cs="Calibri"/>
+        <w:t xml:space="preserve">¬((¬q → ¬r) </w:t>
+      </w:r>
+      <w:r>
+        <w:rPr>
+          <w:rFonts w:ascii="Cambria Math" w:eastAsia="Times New Roman" w:hAnsi="Cambria Math" w:cs="Cambria Math"/>
           <w:sz w:val="24"/>
           <w:szCs w:val="24"/>
           <w:highlight w:val="cyan"/>
           <w:lang w:eastAsia="nl-NL"/>
         </w:rPr>
-        <w:t xml:space="preserve">(¬q → ¬r) </w:t>
+        <w:t>∧</w:t>
+      </w:r>
+      <w:r>
+        <w:rPr>
+          <w:rFonts w:ascii="Calibri" w:eastAsia="Times New Roman" w:hAnsi="Calibri" w:cs="Calibri"/>
+          <w:sz w:val="24"/>
+          <w:szCs w:val="24"/>
+          <w:highlight w:val="cyan"/>
+          <w:lang w:eastAsia="nl-NL"/>
+        </w:rPr>
+        <w:t xml:space="preserve"> (¬q → r))</w:t>
+      </w:r>
+      <w:r>
+        <w:rPr>
+          <w:rFonts w:ascii="Calibri" w:eastAsia="Times New Roman" w:hAnsi="Calibri" w:cs="Calibri"/>
+          <w:sz w:val="24"/>
+          <w:szCs w:val="24"/>
+          <w:lang w:eastAsia="nl-NL"/>
+        </w:rPr>
+        <w:tab/>
+      </w:r>
+      <w:r>
+        <w:rPr>
+          <w:rFonts w:ascii="Calibri" w:eastAsia="Times New Roman" w:hAnsi="Calibri" w:cs="Calibri"/>
+          <w:sz w:val="24"/>
+          <w:szCs w:val="24"/>
+          <w:lang w:eastAsia="nl-NL"/>
+        </w:rPr>
+        <w:tab/>
+        <w:t>(St-2.3.2: 2)</w:t>
+      </w:r>
+      <w:r>
+        <w:rPr>
+          <w:rFonts w:ascii="Calibri" w:eastAsia="Times New Roman" w:hAnsi="Calibri" w:cs="Calibri"/>
+          <w:sz w:val="24"/>
+          <w:szCs w:val="24"/>
+          <w:lang w:eastAsia="nl-NL"/>
+        </w:rPr>
+        <w:br/>
+      </w:r>
+      <w:r>
+        <w:rPr>
+          <w:rFonts w:ascii="Calibri" w:eastAsia="Times New Roman" w:hAnsi="Calibri" w:cs="Calibri"/>
+          <w:sz w:val="24"/>
+          <w:szCs w:val="24"/>
+          <w:lang w:eastAsia="nl-NL"/>
+        </w:rPr>
+        <w:tab/>
+      </w:r>
+      <w:r>
+        <w:rPr>
+          <w:sz w:val="24"/>
+          <w:szCs w:val="24"/>
+        </w:rPr>
+        <w:t>≡</w:t>
+      </w:r>
+      <w:r>
+        <w:rPr>
+          <w:sz w:val="24"/>
+          <w:szCs w:val="24"/>
+        </w:rPr>
+        <w:tab/>
+      </w:r>
+      <w:r>
+        <w:rPr>
+          <w:rFonts w:ascii="Calibri" w:eastAsia="Times New Roman" w:hAnsi="Calibri" w:cs="Calibri"/>
+          <w:sz w:val="24"/>
+          <w:szCs w:val="24"/>
+          <w:lang w:eastAsia="nl-NL"/>
+        </w:rPr>
+        <w:t xml:space="preserve">¬p </w:t>
       </w:r>
       <w:r>
         <w:rPr>
           <w:rFonts w:ascii="Cambria Math" w:eastAsia="Times New Roman" w:hAnsi="Cambria Math" w:cs="Cambria Math"/>
           <w:sz w:val="24"/>
           <w:szCs w:val="24"/>
+          <w:lang w:eastAsia="nl-NL"/>
+        </w:rPr>
+        <w:t>∨</w:t>
+      </w:r>
+      <w:r>
+        <w:rPr>
+          <w:rFonts w:ascii="Calibri" w:eastAsia="Times New Roman" w:hAnsi="Calibri" w:cs="Calibri"/>
+          <w:sz w:val="24"/>
+          <w:szCs w:val="24"/>
+          <w:lang w:eastAsia="nl-NL"/>
+        </w:rPr>
+        <w:t xml:space="preserve"> ¬(</w:t>
+      </w:r>
+      <w:r>
+        <w:rPr>
+          <w:rFonts w:ascii="Calibri" w:eastAsia="Times New Roman" w:hAnsi="Calibri" w:cs="Calibri"/>
+          <w:sz w:val="24"/>
+          <w:szCs w:val="24"/>
           <w:highlight w:val="cyan"/>
           <w:lang w:eastAsia="nl-NL"/>
         </w:rPr>
+        <w:t xml:space="preserve">¬q → (¬r </w:t>
+      </w:r>
+      <w:r>
+        <w:rPr>
+          <w:rFonts w:ascii="Cambria Math" w:eastAsia="Times New Roman" w:hAnsi="Cambria Math" w:cs="Cambria Math"/>
+          <w:sz w:val="24"/>
+          <w:szCs w:val="24"/>
+          <w:highlight w:val="cyan"/>
+          <w:lang w:eastAsia="nl-NL"/>
+        </w:rPr>
         <w:t>∧</w:t>
       </w:r>
       <w:r>
@@ -1034,34 +1025,44 @@
           <w:highlight w:val="cyan"/>
           <w:lang w:eastAsia="nl-NL"/>
         </w:rPr>
-        <w:t xml:space="preserve"> (¬q → r))</w:t>
-      </w:r>
-      <w:r>
-        <w:rPr>
-          <w:rFonts w:ascii="Calibri" w:eastAsia="Times New Roman" w:hAnsi="Calibri" w:cs="Calibri"/>
-          <w:sz w:val="24"/>
-          <w:szCs w:val="24"/>
-          <w:lang w:eastAsia="nl-NL"/>
-        </w:rPr>
-        <w:tab/>
-      </w:r>
-      <w:r>
-        <w:rPr>
-          <w:rFonts w:ascii="Calibri" w:eastAsia="Times New Roman" w:hAnsi="Calibri" w:cs="Calibri"/>
-          <w:sz w:val="24"/>
-          <w:szCs w:val="24"/>
-          <w:lang w:eastAsia="nl-NL"/>
-        </w:rPr>
-        <w:tab/>
-      </w:r>
-      <w:r>
-        <w:rPr>
-          <w:rFonts w:ascii="Calibri" w:eastAsia="Times New Roman" w:hAnsi="Calibri" w:cs="Calibri"/>
-          <w:sz w:val="24"/>
-          <w:szCs w:val="24"/>
-          <w:lang w:eastAsia="nl-NL"/>
-        </w:rPr>
-        <w:t>(St-2.3.2: 2)</w:t>
+        <w:t xml:space="preserve"> r)</w:t>
+      </w:r>
+      <w:r>
+        <w:rPr>
+          <w:rFonts w:ascii="Calibri" w:eastAsia="Times New Roman" w:hAnsi="Calibri" w:cs="Calibri"/>
+          <w:sz w:val="24"/>
+          <w:szCs w:val="24"/>
+          <w:lang w:eastAsia="nl-NL"/>
+        </w:rPr>
+        <w:t>)</w:t>
+      </w:r>
+      <w:r>
+        <w:rPr>
+          <w:rFonts w:ascii="Calibri" w:eastAsia="Times New Roman" w:hAnsi="Calibri" w:cs="Calibri"/>
+          <w:sz w:val="24"/>
+          <w:szCs w:val="24"/>
+          <w:lang w:eastAsia="nl-NL"/>
+        </w:rPr>
+        <w:tab/>
+      </w:r>
+      <w:r>
+        <w:rPr>
+          <w:rFonts w:ascii="Calibri" w:eastAsia="Times New Roman" w:hAnsi="Calibri" w:cs="Calibri"/>
+          <w:sz w:val="24"/>
+          <w:szCs w:val="24"/>
+          <w:lang w:eastAsia="nl-NL"/>
+        </w:rPr>
+        <w:tab/>
+      </w:r>
+      <w:r>
+        <w:rPr>
+          <w:rFonts w:ascii="Calibri" w:eastAsia="Times New Roman" w:hAnsi="Calibri" w:cs="Calibri"/>
+          <w:sz w:val="24"/>
+          <w:szCs w:val="24"/>
+          <w:lang w:eastAsia="nl-NL"/>
+        </w:rPr>
+        <w:tab/>
+        <w:t>(St-2.3.2: 14)</w:t>
       </w:r>
       <w:r>
         <w:rPr>
@@ -1120,6 +1121,230 @@
           <w:szCs w:val="24"/>
           <w:lang w:eastAsia="nl-NL"/>
         </w:rPr>
+        <w:t xml:space="preserve"> ¬(¬q → (</w:t>
+      </w:r>
+      <w:r>
+        <w:rPr>
+          <w:rFonts w:ascii="Calibri" w:eastAsia="Times New Roman" w:hAnsi="Calibri" w:cs="Calibri"/>
+          <w:sz w:val="24"/>
+          <w:szCs w:val="24"/>
+          <w:highlight w:val="cyan"/>
+          <w:lang w:eastAsia="nl-NL"/>
+        </w:rPr>
+        <w:t xml:space="preserve">r </w:t>
+      </w:r>
+      <w:r>
+        <w:rPr>
+          <w:rFonts w:ascii="Cambria Math" w:eastAsia="Times New Roman" w:hAnsi="Cambria Math" w:cs="Cambria Math"/>
+          <w:sz w:val="24"/>
+          <w:szCs w:val="24"/>
+          <w:highlight w:val="cyan"/>
+          <w:lang w:eastAsia="nl-NL"/>
+        </w:rPr>
+        <w:t>∧</w:t>
+      </w:r>
+      <w:r>
+        <w:rPr>
+          <w:rFonts w:ascii="Calibri" w:eastAsia="Times New Roman" w:hAnsi="Calibri" w:cs="Calibri"/>
+          <w:sz w:val="24"/>
+          <w:szCs w:val="24"/>
+          <w:highlight w:val="cyan"/>
+          <w:lang w:eastAsia="nl-NL"/>
+        </w:rPr>
+        <w:t xml:space="preserve"> ¬r</w:t>
+      </w:r>
+      <w:r>
+        <w:rPr>
+          <w:rFonts w:ascii="Calibri" w:eastAsia="Times New Roman" w:hAnsi="Calibri" w:cs="Calibri"/>
+          <w:sz w:val="24"/>
+          <w:szCs w:val="24"/>
+          <w:lang w:eastAsia="nl-NL"/>
+        </w:rPr>
+        <w:t>))</w:t>
+      </w:r>
+      <w:r>
+        <w:rPr>
+          <w:rFonts w:ascii="Calibri" w:eastAsia="Times New Roman" w:hAnsi="Calibri" w:cs="Calibri"/>
+          <w:sz w:val="24"/>
+          <w:szCs w:val="24"/>
+          <w:lang w:eastAsia="nl-NL"/>
+        </w:rPr>
+        <w:tab/>
+      </w:r>
+      <w:r>
+        <w:rPr>
+          <w:rFonts w:ascii="Calibri" w:eastAsia="Times New Roman" w:hAnsi="Calibri" w:cs="Calibri"/>
+          <w:sz w:val="24"/>
+          <w:szCs w:val="24"/>
+          <w:lang w:eastAsia="nl-NL"/>
+        </w:rPr>
+        <w:tab/>
+      </w:r>
+      <w:r>
+        <w:rPr>
+          <w:rFonts w:ascii="Calibri" w:eastAsia="Times New Roman" w:hAnsi="Calibri" w:cs="Calibri"/>
+          <w:sz w:val="24"/>
+          <w:szCs w:val="24"/>
+          <w:lang w:eastAsia="nl-NL"/>
+        </w:rPr>
+        <w:tab/>
+        <w:t>(St-2.3.2: 3)</w:t>
+      </w:r>
+      <w:r>
+        <w:rPr>
+          <w:rFonts w:ascii="Calibri" w:eastAsia="Times New Roman" w:hAnsi="Calibri" w:cs="Calibri"/>
+          <w:sz w:val="24"/>
+          <w:szCs w:val="24"/>
+          <w:lang w:eastAsia="nl-NL"/>
+        </w:rPr>
+        <w:br/>
+      </w:r>
+      <w:r>
+        <w:rPr>
+          <w:rFonts w:ascii="Calibri" w:eastAsia="Times New Roman" w:hAnsi="Calibri" w:cs="Calibri"/>
+          <w:sz w:val="24"/>
+          <w:szCs w:val="24"/>
+          <w:lang w:eastAsia="nl-NL"/>
+        </w:rPr>
+        <w:tab/>
+      </w:r>
+      <w:r>
+        <w:rPr>
+          <w:sz w:val="24"/>
+          <w:szCs w:val="24"/>
+        </w:rPr>
+        <w:t>≡</w:t>
+      </w:r>
+      <w:r>
+        <w:rPr>
+          <w:sz w:val="24"/>
+          <w:szCs w:val="24"/>
+        </w:rPr>
+        <w:tab/>
+      </w:r>
+      <w:r>
+        <w:rPr>
+          <w:rFonts w:ascii="Calibri" w:eastAsia="Times New Roman" w:hAnsi="Calibri" w:cs="Calibri"/>
+          <w:sz w:val="24"/>
+          <w:szCs w:val="24"/>
+          <w:lang w:eastAsia="nl-NL"/>
+        </w:rPr>
+        <w:t xml:space="preserve">¬p </w:t>
+      </w:r>
+      <w:r>
+        <w:rPr>
+          <w:rFonts w:ascii="Cambria Math" w:eastAsia="Times New Roman" w:hAnsi="Cambria Math" w:cs="Cambria Math"/>
+          <w:sz w:val="24"/>
+          <w:szCs w:val="24"/>
+          <w:lang w:eastAsia="nl-NL"/>
+        </w:rPr>
+        <w:t>∨</w:t>
+      </w:r>
+      <w:r>
+        <w:rPr>
+          <w:rFonts w:ascii="Calibri" w:eastAsia="Times New Roman" w:hAnsi="Calibri" w:cs="Calibri"/>
+          <w:sz w:val="24"/>
+          <w:szCs w:val="24"/>
+          <w:lang w:eastAsia="nl-NL"/>
+        </w:rPr>
+        <w:t xml:space="preserve"> ¬(¬q → </w:t>
+      </w:r>
+      <w:r>
+        <w:rPr>
+          <w:rFonts w:ascii="Cambria Math" w:eastAsia="Times New Roman" w:hAnsi="Cambria Math" w:cs="Cambria Math"/>
+          <w:sz w:val="24"/>
+          <w:szCs w:val="24"/>
+          <w:highlight w:val="cyan"/>
+          <w:lang w:eastAsia="nl-NL"/>
+        </w:rPr>
+        <w:t>⊥</w:t>
+      </w:r>
+      <w:r>
+        <w:rPr>
+          <w:rFonts w:ascii="Calibri" w:eastAsia="Times New Roman" w:hAnsi="Calibri" w:cs="Calibri"/>
+          <w:sz w:val="24"/>
+          <w:szCs w:val="24"/>
+          <w:lang w:eastAsia="nl-NL"/>
+        </w:rPr>
+        <w:t>)</w:t>
+      </w:r>
+      <w:r>
+        <w:rPr>
+          <w:rFonts w:ascii="Calibri" w:eastAsia="Times New Roman" w:hAnsi="Calibri" w:cs="Calibri"/>
+          <w:sz w:val="24"/>
+          <w:szCs w:val="24"/>
+          <w:lang w:eastAsia="nl-NL"/>
+        </w:rPr>
+        <w:tab/>
+      </w:r>
+      <w:r>
+        <w:rPr>
+          <w:rFonts w:ascii="Calibri" w:eastAsia="Times New Roman" w:hAnsi="Calibri" w:cs="Calibri"/>
+          <w:sz w:val="24"/>
+          <w:szCs w:val="24"/>
+          <w:lang w:eastAsia="nl-NL"/>
+        </w:rPr>
+        <w:tab/>
+      </w:r>
+      <w:r>
+        <w:rPr>
+          <w:rFonts w:ascii="Calibri" w:eastAsia="Times New Roman" w:hAnsi="Calibri" w:cs="Calibri"/>
+          <w:sz w:val="24"/>
+          <w:szCs w:val="24"/>
+          <w:lang w:eastAsia="nl-NL"/>
+        </w:rPr>
+        <w:tab/>
+        <w:t>(St-2.3.2: 17)</w:t>
+      </w:r>
+      <w:r>
+        <w:rPr>
+          <w:rFonts w:ascii="Calibri" w:eastAsia="Times New Roman" w:hAnsi="Calibri" w:cs="Calibri"/>
+          <w:sz w:val="24"/>
+          <w:szCs w:val="24"/>
+          <w:lang w:eastAsia="nl-NL"/>
+        </w:rPr>
+        <w:br/>
+      </w:r>
+      <w:r>
+        <w:rPr>
+          <w:sz w:val="24"/>
+          <w:szCs w:val="24"/>
+        </w:rPr>
+        <w:tab/>
+        <w:t>≡</w:t>
+      </w:r>
+      <w:r>
+        <w:rPr>
+          <w:sz w:val="24"/>
+          <w:szCs w:val="24"/>
+        </w:rPr>
+        <w:tab/>
+      </w:r>
+      <w:r>
+        <w:rPr>
+          <w:rFonts w:ascii="Calibri" w:eastAsia="Times New Roman" w:hAnsi="Calibri" w:cs="Calibri"/>
+          <w:sz w:val="24"/>
+          <w:szCs w:val="24"/>
+          <w:lang w:eastAsia="nl-NL"/>
+        </w:rPr>
+        <w:t xml:space="preserve">¬p </w:t>
+      </w:r>
+      <w:r>
+        <w:rPr>
+          <w:rFonts w:ascii="Cambria Math" w:eastAsia="Times New Roman" w:hAnsi="Cambria Math" w:cs="Cambria Math"/>
+          <w:sz w:val="24"/>
+          <w:szCs w:val="24"/>
+          <w:lang w:eastAsia="nl-NL"/>
+        </w:rPr>
+        <w:t>∨</w:t>
+      </w:r>
+      <w:r>
+        <w:rPr>
+          <w:rFonts w:ascii="Calibri" w:eastAsia="Times New Roman" w:hAnsi="Calibri" w:cs="Calibri"/>
+          <w:sz w:val="24"/>
+          <w:szCs w:val="24"/>
+          <w:lang w:eastAsia="nl-NL"/>
+        </w:rPr>
         <w:t xml:space="preserve"> ¬(</w:t>
       </w:r>
       <w:r>
@@ -1130,7 +1355,7 @@
           <w:highlight w:val="cyan"/>
           <w:lang w:eastAsia="nl-NL"/>
         </w:rPr>
-        <w:t xml:space="preserve">¬q → (¬r </w:t>
+        <w:t xml:space="preserve">¬(¬q) </w:t>
       </w:r>
       <w:r>
         <w:rPr>
@@ -1140,7 +1365,7 @@
           <w:highlight w:val="cyan"/>
           <w:lang w:eastAsia="nl-NL"/>
         </w:rPr>
-        <w:t>∧</w:t>
+        <w:t>∨</w:t>
       </w:r>
       <w:r>
         <w:rPr>
@@ -1150,7 +1375,17 @@
           <w:highlight w:val="cyan"/>
           <w:lang w:eastAsia="nl-NL"/>
         </w:rPr>
-        <w:t xml:space="preserve"> r)</w:t>
+        <w:t xml:space="preserve"> </w:t>
+      </w:r>
+      <w:r>
+        <w:rPr>
+          <w:rFonts w:ascii="Cambria Math" w:eastAsia="Times New Roman" w:hAnsi="Cambria Math" w:cs="Cambria Math"/>
+          <w:sz w:val="24"/>
+          <w:szCs w:val="24"/>
+          <w:highlight w:val="cyan"/>
+          <w:lang w:eastAsia="nl-NL"/>
+        </w:rPr>
+        <w:t>⊥</w:t>
       </w:r>
       <w:r>
         <w:rPr>
@@ -1187,15 +1422,7 @@
           <w:lang w:eastAsia="nl-NL"/>
         </w:rPr>
         <w:tab/>
-      </w:r>
-      <w:r>
-        <w:rPr>
-          <w:rFonts w:ascii="Calibri" w:eastAsia="Times New Roman" w:hAnsi="Calibri" w:cs="Calibri"/>
-          <w:sz w:val="24"/>
-          <w:szCs w:val="24"/>
-          <w:lang w:eastAsia="nl-NL"/>
-        </w:rPr>
-        <w:t>(St-2.3.2: 14)</w:t>
+        <w:t>(St-2.3.2: 7)</w:t>
       </w:r>
       <w:r>
         <w:rPr>
@@ -1254,7 +1481,7 @@
           <w:szCs w:val="24"/>
           <w:lang w:eastAsia="nl-NL"/>
         </w:rPr>
-        <w:t xml:space="preserve"> ¬(¬q → (</w:t>
+        <w:t xml:space="preserve"> ¬(</w:t>
       </w:r>
       <w:r>
         <w:rPr>
@@ -1264,396 +1491,157 @@
           <w:highlight w:val="cyan"/>
           <w:lang w:eastAsia="nl-NL"/>
         </w:rPr>
-        <w:t xml:space="preserve">r </w:t>
+        <w:t>q</w:t>
+      </w:r>
+      <w:r>
+        <w:rPr>
+          <w:rFonts w:ascii="Calibri" w:eastAsia="Times New Roman" w:hAnsi="Calibri" w:cs="Calibri"/>
+          <w:sz w:val="24"/>
+          <w:szCs w:val="24"/>
+          <w:lang w:eastAsia="nl-NL"/>
+        </w:rPr>
+        <w:t xml:space="preserve"> </w:t>
       </w:r>
       <w:r>
         <w:rPr>
           <w:rFonts w:ascii="Cambria Math" w:eastAsia="Times New Roman" w:hAnsi="Cambria Math" w:cs="Cambria Math"/>
           <w:sz w:val="24"/>
           <w:szCs w:val="24"/>
+          <w:lang w:eastAsia="nl-NL"/>
+        </w:rPr>
+        <w:t>∨</w:t>
+      </w:r>
+      <w:r>
+        <w:rPr>
+          <w:rFonts w:ascii="Calibri" w:eastAsia="Times New Roman" w:hAnsi="Calibri" w:cs="Calibri"/>
+          <w:sz w:val="24"/>
+          <w:szCs w:val="24"/>
+          <w:lang w:eastAsia="nl-NL"/>
+        </w:rPr>
+        <w:t xml:space="preserve"> </w:t>
+      </w:r>
+      <w:r>
+        <w:rPr>
+          <w:rFonts w:ascii="Cambria Math" w:eastAsia="Times New Roman" w:hAnsi="Cambria Math" w:cs="Cambria Math"/>
+          <w:sz w:val="24"/>
+          <w:szCs w:val="24"/>
+          <w:lang w:eastAsia="nl-NL"/>
+        </w:rPr>
+        <w:t>⊥</w:t>
+      </w:r>
+      <w:r>
+        <w:rPr>
+          <w:rFonts w:ascii="Calibri" w:eastAsia="Times New Roman" w:hAnsi="Calibri" w:cs="Calibri"/>
+          <w:sz w:val="24"/>
+          <w:szCs w:val="24"/>
+          <w:lang w:eastAsia="nl-NL"/>
+        </w:rPr>
+        <w:t>)</w:t>
+      </w:r>
+      <w:r>
+        <w:rPr>
+          <w:rFonts w:ascii="Calibri" w:eastAsia="Times New Roman" w:hAnsi="Calibri" w:cs="Calibri"/>
+          <w:sz w:val="24"/>
+          <w:szCs w:val="24"/>
+          <w:lang w:eastAsia="nl-NL"/>
+        </w:rPr>
+        <w:tab/>
+      </w:r>
+      <w:r>
+        <w:rPr>
+          <w:rFonts w:ascii="Calibri" w:eastAsia="Times New Roman" w:hAnsi="Calibri" w:cs="Calibri"/>
+          <w:sz w:val="24"/>
+          <w:szCs w:val="24"/>
+          <w:lang w:eastAsia="nl-NL"/>
+        </w:rPr>
+        <w:tab/>
+      </w:r>
+      <w:r>
+        <w:rPr>
+          <w:rFonts w:ascii="Calibri" w:eastAsia="Times New Roman" w:hAnsi="Calibri" w:cs="Calibri"/>
+          <w:sz w:val="24"/>
+          <w:szCs w:val="24"/>
+          <w:lang w:eastAsia="nl-NL"/>
+        </w:rPr>
+        <w:tab/>
+      </w:r>
+      <w:r>
+        <w:rPr>
+          <w:rFonts w:ascii="Calibri" w:eastAsia="Times New Roman" w:hAnsi="Calibri" w:cs="Calibri"/>
+          <w:sz w:val="24"/>
+          <w:szCs w:val="24"/>
+          <w:lang w:eastAsia="nl-NL"/>
+        </w:rPr>
+        <w:tab/>
+        <w:t>(St-2.3.2: 1)</w:t>
+      </w:r>
+      <w:r>
+        <w:rPr>
+          <w:rFonts w:ascii="Calibri" w:eastAsia="Times New Roman" w:hAnsi="Calibri" w:cs="Calibri"/>
+          <w:sz w:val="24"/>
+          <w:szCs w:val="24"/>
+          <w:lang w:eastAsia="nl-NL"/>
+        </w:rPr>
+        <w:br/>
+      </w:r>
+      <w:r>
+        <w:rPr>
+          <w:rFonts w:ascii="Calibri" w:eastAsia="Times New Roman" w:hAnsi="Calibri" w:cs="Calibri"/>
+          <w:sz w:val="24"/>
+          <w:szCs w:val="24"/>
+          <w:lang w:eastAsia="nl-NL"/>
+        </w:rPr>
+        <w:tab/>
+      </w:r>
+      <w:r>
+        <w:rPr>
+          <w:sz w:val="24"/>
+          <w:szCs w:val="24"/>
+        </w:rPr>
+        <w:t>≡</w:t>
+      </w:r>
+      <w:r>
+        <w:rPr>
+          <w:sz w:val="24"/>
+          <w:szCs w:val="24"/>
+        </w:rPr>
+        <w:tab/>
+      </w:r>
+      <w:r>
+        <w:rPr>
+          <w:rFonts w:ascii="Calibri" w:eastAsia="Times New Roman" w:hAnsi="Calibri" w:cs="Calibri"/>
+          <w:sz w:val="24"/>
+          <w:szCs w:val="24"/>
+          <w:lang w:eastAsia="nl-NL"/>
+        </w:rPr>
+        <w:t xml:space="preserve">¬p </w:t>
+      </w:r>
+      <w:r>
+        <w:rPr>
+          <w:rFonts w:ascii="Cambria Math" w:eastAsia="Times New Roman" w:hAnsi="Cambria Math" w:cs="Cambria Math"/>
+          <w:sz w:val="24"/>
+          <w:szCs w:val="24"/>
+          <w:lang w:eastAsia="nl-NL"/>
+        </w:rPr>
+        <w:t>∨</w:t>
+      </w:r>
+      <w:r>
+        <w:rPr>
+          <w:rFonts w:ascii="Calibri" w:eastAsia="Times New Roman" w:hAnsi="Calibri" w:cs="Calibri"/>
+          <w:sz w:val="24"/>
+          <w:szCs w:val="24"/>
+          <w:lang w:eastAsia="nl-NL"/>
+        </w:rPr>
+        <w:t xml:space="preserve"> ¬</w:t>
+      </w:r>
+      <w:r>
+        <w:rPr>
+          <w:rFonts w:ascii="Calibri" w:eastAsia="Times New Roman" w:hAnsi="Calibri" w:cs="Calibri"/>
+          <w:sz w:val="24"/>
+          <w:szCs w:val="24"/>
           <w:highlight w:val="cyan"/>
           <w:lang w:eastAsia="nl-NL"/>
         </w:rPr>
-        <w:t>∧</w:t>
-      </w:r>
-      <w:r>
-        <w:rPr>
-          <w:rFonts w:ascii="Calibri" w:eastAsia="Times New Roman" w:hAnsi="Calibri" w:cs="Calibri"/>
-          <w:sz w:val="24"/>
-          <w:szCs w:val="24"/>
-          <w:highlight w:val="cyan"/>
-          <w:lang w:eastAsia="nl-NL"/>
-        </w:rPr>
-        <w:t xml:space="preserve"> ¬r</w:t>
-      </w:r>
-      <w:r>
-        <w:rPr>
-          <w:rFonts w:ascii="Calibri" w:eastAsia="Times New Roman" w:hAnsi="Calibri" w:cs="Calibri"/>
-          <w:sz w:val="24"/>
-          <w:szCs w:val="24"/>
-          <w:lang w:eastAsia="nl-NL"/>
-        </w:rPr>
-        <w:t>))</w:t>
-      </w:r>
-      <w:r>
-        <w:rPr>
-          <w:rFonts w:ascii="Calibri" w:eastAsia="Times New Roman" w:hAnsi="Calibri" w:cs="Calibri"/>
-          <w:sz w:val="24"/>
-          <w:szCs w:val="24"/>
-          <w:lang w:eastAsia="nl-NL"/>
-        </w:rPr>
-        <w:tab/>
-      </w:r>
-      <w:r>
-        <w:rPr>
-          <w:rFonts w:ascii="Calibri" w:eastAsia="Times New Roman" w:hAnsi="Calibri" w:cs="Calibri"/>
-          <w:sz w:val="24"/>
-          <w:szCs w:val="24"/>
-          <w:lang w:eastAsia="nl-NL"/>
-        </w:rPr>
-        <w:tab/>
-      </w:r>
-      <w:r>
-        <w:rPr>
-          <w:rFonts w:ascii="Calibri" w:eastAsia="Times New Roman" w:hAnsi="Calibri" w:cs="Calibri"/>
-          <w:sz w:val="24"/>
-          <w:szCs w:val="24"/>
-          <w:lang w:eastAsia="nl-NL"/>
-        </w:rPr>
-        <w:tab/>
-      </w:r>
-      <w:r>
-        <w:rPr>
-          <w:rFonts w:ascii="Calibri" w:eastAsia="Times New Roman" w:hAnsi="Calibri" w:cs="Calibri"/>
-          <w:sz w:val="24"/>
-          <w:szCs w:val="24"/>
-          <w:lang w:eastAsia="nl-NL"/>
-        </w:rPr>
-        <w:t>(St-2.3.2: 3)</w:t>
-      </w:r>
-      <w:r>
-        <w:rPr>
-          <w:rFonts w:ascii="Calibri" w:eastAsia="Times New Roman" w:hAnsi="Calibri" w:cs="Calibri"/>
-          <w:sz w:val="24"/>
-          <w:szCs w:val="24"/>
-          <w:lang w:eastAsia="nl-NL"/>
-        </w:rPr>
-        <w:br/>
-      </w:r>
-      <w:r>
-        <w:rPr>
-          <w:rFonts w:ascii="Calibri" w:eastAsia="Times New Roman" w:hAnsi="Calibri" w:cs="Calibri"/>
-          <w:sz w:val="24"/>
-          <w:szCs w:val="24"/>
-          <w:lang w:eastAsia="nl-NL"/>
-        </w:rPr>
-        <w:tab/>
-      </w:r>
-      <w:r>
-        <w:rPr>
-          <w:sz w:val="24"/>
-          <w:szCs w:val="24"/>
-        </w:rPr>
-        <w:t>≡</w:t>
-      </w:r>
-      <w:r>
-        <w:rPr>
-          <w:sz w:val="24"/>
-          <w:szCs w:val="24"/>
-        </w:rPr>
-        <w:tab/>
-      </w:r>
-      <w:r>
-        <w:rPr>
-          <w:rFonts w:ascii="Calibri" w:eastAsia="Times New Roman" w:hAnsi="Calibri" w:cs="Calibri"/>
-          <w:sz w:val="24"/>
-          <w:szCs w:val="24"/>
-          <w:lang w:eastAsia="nl-NL"/>
-        </w:rPr>
-        <w:t xml:space="preserve">¬p </w:t>
-      </w:r>
-      <w:r>
-        <w:rPr>
-          <w:rFonts w:ascii="Cambria Math" w:eastAsia="Times New Roman" w:hAnsi="Cambria Math" w:cs="Cambria Math"/>
-          <w:sz w:val="24"/>
-          <w:szCs w:val="24"/>
-          <w:lang w:eastAsia="nl-NL"/>
-        </w:rPr>
-        <w:t>∨</w:t>
-      </w:r>
-      <w:r>
-        <w:rPr>
-          <w:rFonts w:ascii="Calibri" w:eastAsia="Times New Roman" w:hAnsi="Calibri" w:cs="Calibri"/>
-          <w:sz w:val="24"/>
-          <w:szCs w:val="24"/>
-          <w:lang w:eastAsia="nl-NL"/>
-        </w:rPr>
-        <w:t xml:space="preserve"> ¬(¬q → </w:t>
-      </w:r>
-      <w:r>
-        <w:rPr>
-          <w:rFonts w:ascii="Cambria Math" w:eastAsia="Times New Roman" w:hAnsi="Cambria Math" w:cs="Cambria Math"/>
-          <w:sz w:val="24"/>
-          <w:szCs w:val="24"/>
-          <w:highlight w:val="cyan"/>
-          <w:lang w:eastAsia="nl-NL"/>
-        </w:rPr>
-        <w:t>⊥</w:t>
-      </w:r>
-      <w:r>
-        <w:rPr>
-          <w:rFonts w:ascii="Calibri" w:eastAsia="Times New Roman" w:hAnsi="Calibri" w:cs="Calibri"/>
-          <w:sz w:val="24"/>
-          <w:szCs w:val="24"/>
-          <w:lang w:eastAsia="nl-NL"/>
-        </w:rPr>
-        <w:t>)</w:t>
-      </w:r>
-      <w:r>
-        <w:rPr>
-          <w:rFonts w:ascii="Calibri" w:eastAsia="Times New Roman" w:hAnsi="Calibri" w:cs="Calibri"/>
-          <w:sz w:val="24"/>
-          <w:szCs w:val="24"/>
-          <w:lang w:eastAsia="nl-NL"/>
-        </w:rPr>
-        <w:tab/>
-      </w:r>
-      <w:r>
-        <w:rPr>
-          <w:rFonts w:ascii="Calibri" w:eastAsia="Times New Roman" w:hAnsi="Calibri" w:cs="Calibri"/>
-          <w:sz w:val="24"/>
-          <w:szCs w:val="24"/>
-          <w:lang w:eastAsia="nl-NL"/>
-        </w:rPr>
-        <w:tab/>
-      </w:r>
-      <w:r>
-        <w:rPr>
-          <w:rFonts w:ascii="Calibri" w:eastAsia="Times New Roman" w:hAnsi="Calibri" w:cs="Calibri"/>
-          <w:sz w:val="24"/>
-          <w:szCs w:val="24"/>
-          <w:lang w:eastAsia="nl-NL"/>
-        </w:rPr>
-        <w:tab/>
-      </w:r>
-      <w:r>
-        <w:rPr>
-          <w:rFonts w:ascii="Calibri" w:eastAsia="Times New Roman" w:hAnsi="Calibri" w:cs="Calibri"/>
-          <w:sz w:val="24"/>
-          <w:szCs w:val="24"/>
-          <w:lang w:eastAsia="nl-NL"/>
-        </w:rPr>
-        <w:t>(St-2.3.2: 17)</w:t>
-      </w:r>
-      <w:r>
-        <w:rPr>
-          <w:rFonts w:ascii="Calibri" w:eastAsia="Times New Roman" w:hAnsi="Calibri" w:cs="Calibri"/>
-          <w:sz w:val="24"/>
-          <w:szCs w:val="24"/>
-          <w:lang w:eastAsia="nl-NL"/>
-        </w:rPr>
-        <w:br/>
-      </w:r>
-      <w:r>
-        <w:rPr>
-          <w:sz w:val="24"/>
-          <w:szCs w:val="24"/>
-        </w:rPr>
-        <w:tab/>
-      </w:r>
-      <w:r>
-        <w:rPr>
-          <w:sz w:val="24"/>
-          <w:szCs w:val="24"/>
-        </w:rPr>
-        <w:t>≡</w:t>
-      </w:r>
-      <w:r>
-        <w:rPr>
-          <w:sz w:val="24"/>
-          <w:szCs w:val="24"/>
-        </w:rPr>
-        <w:tab/>
-      </w:r>
-      <w:r>
-        <w:rPr>
-          <w:rFonts w:ascii="Calibri" w:eastAsia="Times New Roman" w:hAnsi="Calibri" w:cs="Calibri"/>
-          <w:sz w:val="24"/>
-          <w:szCs w:val="24"/>
-          <w:lang w:eastAsia="nl-NL"/>
-        </w:rPr>
-        <w:t xml:space="preserve">¬p </w:t>
-      </w:r>
-      <w:r>
-        <w:rPr>
-          <w:rFonts w:ascii="Cambria Math" w:eastAsia="Times New Roman" w:hAnsi="Cambria Math" w:cs="Cambria Math"/>
-          <w:sz w:val="24"/>
-          <w:szCs w:val="24"/>
-          <w:lang w:eastAsia="nl-NL"/>
-        </w:rPr>
-        <w:t>∨</w:t>
-      </w:r>
-      <w:r>
-        <w:rPr>
-          <w:rFonts w:ascii="Calibri" w:eastAsia="Times New Roman" w:hAnsi="Calibri" w:cs="Calibri"/>
-          <w:sz w:val="24"/>
-          <w:szCs w:val="24"/>
-          <w:lang w:eastAsia="nl-NL"/>
-        </w:rPr>
-        <w:t xml:space="preserve"> ¬(</w:t>
-      </w:r>
-      <w:r>
-        <w:rPr>
-          <w:rFonts w:ascii="Calibri" w:eastAsia="Times New Roman" w:hAnsi="Calibri" w:cs="Calibri"/>
-          <w:sz w:val="24"/>
-          <w:szCs w:val="24"/>
-          <w:highlight w:val="cyan"/>
-          <w:lang w:eastAsia="nl-NL"/>
-        </w:rPr>
-        <w:t xml:space="preserve">¬(¬q) </w:t>
-      </w:r>
-      <w:r>
-        <w:rPr>
-          <w:rFonts w:ascii="Cambria Math" w:eastAsia="Times New Roman" w:hAnsi="Cambria Math" w:cs="Cambria Math"/>
-          <w:sz w:val="24"/>
-          <w:szCs w:val="24"/>
-          <w:highlight w:val="cyan"/>
-          <w:lang w:eastAsia="nl-NL"/>
-        </w:rPr>
-        <w:t>∨</w:t>
-      </w:r>
-      <w:r>
-        <w:rPr>
-          <w:rFonts w:ascii="Calibri" w:eastAsia="Times New Roman" w:hAnsi="Calibri" w:cs="Calibri"/>
-          <w:sz w:val="24"/>
-          <w:szCs w:val="24"/>
-          <w:highlight w:val="cyan"/>
-          <w:lang w:eastAsia="nl-NL"/>
-        </w:rPr>
-        <w:t xml:space="preserve"> </w:t>
-      </w:r>
-      <w:r>
-        <w:rPr>
-          <w:rFonts w:ascii="Cambria Math" w:eastAsia="Times New Roman" w:hAnsi="Cambria Math" w:cs="Cambria Math"/>
-          <w:sz w:val="24"/>
-          <w:szCs w:val="24"/>
-          <w:highlight w:val="cyan"/>
-          <w:lang w:eastAsia="nl-NL"/>
-        </w:rPr>
-        <w:t>⊥</w:t>
-      </w:r>
-      <w:r>
-        <w:rPr>
-          <w:rFonts w:ascii="Calibri" w:eastAsia="Times New Roman" w:hAnsi="Calibri" w:cs="Calibri"/>
-          <w:sz w:val="24"/>
-          <w:szCs w:val="24"/>
-          <w:lang w:eastAsia="nl-NL"/>
-        </w:rPr>
-        <w:t>)</w:t>
-      </w:r>
-      <w:r>
-        <w:rPr>
-          <w:rFonts w:ascii="Calibri" w:eastAsia="Times New Roman" w:hAnsi="Calibri" w:cs="Calibri"/>
-          <w:sz w:val="24"/>
-          <w:szCs w:val="24"/>
-          <w:lang w:eastAsia="nl-NL"/>
-        </w:rPr>
-        <w:tab/>
-      </w:r>
-      <w:r>
-        <w:rPr>
-          <w:rFonts w:ascii="Calibri" w:eastAsia="Times New Roman" w:hAnsi="Calibri" w:cs="Calibri"/>
-          <w:sz w:val="24"/>
-          <w:szCs w:val="24"/>
-          <w:lang w:eastAsia="nl-NL"/>
-        </w:rPr>
-        <w:tab/>
-      </w:r>
-      <w:r>
-        <w:rPr>
-          <w:rFonts w:ascii="Calibri" w:eastAsia="Times New Roman" w:hAnsi="Calibri" w:cs="Calibri"/>
-          <w:sz w:val="24"/>
-          <w:szCs w:val="24"/>
-          <w:lang w:eastAsia="nl-NL"/>
-        </w:rPr>
-        <w:tab/>
-      </w:r>
-      <w:r>
-        <w:rPr>
-          <w:rFonts w:ascii="Calibri" w:eastAsia="Times New Roman" w:hAnsi="Calibri" w:cs="Calibri"/>
-          <w:sz w:val="24"/>
-          <w:szCs w:val="24"/>
-          <w:lang w:eastAsia="nl-NL"/>
-        </w:rPr>
-        <w:t>(St-2.3.2: 7)</w:t>
-      </w:r>
-      <w:r>
-        <w:rPr>
-          <w:rFonts w:ascii="Calibri" w:eastAsia="Times New Roman" w:hAnsi="Calibri" w:cs="Calibri"/>
-          <w:sz w:val="24"/>
-          <w:szCs w:val="24"/>
-          <w:lang w:eastAsia="nl-NL"/>
-        </w:rPr>
-        <w:br/>
-      </w:r>
-      <w:r>
-        <w:rPr>
-          <w:rFonts w:ascii="Calibri" w:eastAsia="Times New Roman" w:hAnsi="Calibri" w:cs="Calibri"/>
-          <w:sz w:val="24"/>
-          <w:szCs w:val="24"/>
-          <w:lang w:eastAsia="nl-NL"/>
-        </w:rPr>
-        <w:tab/>
-      </w:r>
-      <w:r>
-        <w:rPr>
-          <w:sz w:val="24"/>
-          <w:szCs w:val="24"/>
-        </w:rPr>
-        <w:t>≡</w:t>
-      </w:r>
-      <w:r>
-        <w:rPr>
-          <w:sz w:val="24"/>
-          <w:szCs w:val="24"/>
-        </w:rPr>
-        <w:tab/>
-      </w:r>
-      <w:r>
-        <w:rPr>
-          <w:rFonts w:ascii="Calibri" w:eastAsia="Times New Roman" w:hAnsi="Calibri" w:cs="Calibri"/>
-          <w:sz w:val="24"/>
-          <w:szCs w:val="24"/>
-          <w:lang w:eastAsia="nl-NL"/>
-        </w:rPr>
-        <w:t xml:space="preserve">¬p </w:t>
-      </w:r>
-      <w:r>
-        <w:rPr>
-          <w:rFonts w:ascii="Cambria Math" w:eastAsia="Times New Roman" w:hAnsi="Cambria Math" w:cs="Cambria Math"/>
-          <w:sz w:val="24"/>
-          <w:szCs w:val="24"/>
-          <w:lang w:eastAsia="nl-NL"/>
-        </w:rPr>
-        <w:t>∨</w:t>
-      </w:r>
-      <w:r>
-        <w:rPr>
-          <w:rFonts w:ascii="Calibri" w:eastAsia="Times New Roman" w:hAnsi="Calibri" w:cs="Calibri"/>
-          <w:sz w:val="24"/>
-          <w:szCs w:val="24"/>
-          <w:lang w:eastAsia="nl-NL"/>
-        </w:rPr>
-        <w:t xml:space="preserve"> ¬(</w:t>
-      </w:r>
-      <w:r>
-        <w:rPr>
-          <w:rFonts w:ascii="Calibri" w:eastAsia="Times New Roman" w:hAnsi="Calibri" w:cs="Calibri"/>
-          <w:sz w:val="24"/>
-          <w:szCs w:val="24"/>
-          <w:highlight w:val="cyan"/>
-          <w:lang w:eastAsia="nl-NL"/>
-        </w:rPr>
         <w:t>q</w:t>
       </w:r>
       <w:r>
@@ -1663,202 +1651,66 @@
           <w:szCs w:val="24"/>
           <w:lang w:eastAsia="nl-NL"/>
         </w:rPr>
-        <w:t xml:space="preserve"> </w:t>
-      </w:r>
-      <w:r>
-        <w:rPr>
-          <w:rFonts w:ascii="Cambria Math" w:eastAsia="Times New Roman" w:hAnsi="Cambria Math" w:cs="Cambria Math"/>
-          <w:sz w:val="24"/>
-          <w:szCs w:val="24"/>
-          <w:lang w:eastAsia="nl-NL"/>
-        </w:rPr>
-        <w:t>∨</w:t>
-      </w:r>
-      <w:r>
-        <w:rPr>
-          <w:rFonts w:ascii="Calibri" w:eastAsia="Times New Roman" w:hAnsi="Calibri" w:cs="Calibri"/>
-          <w:sz w:val="24"/>
-          <w:szCs w:val="24"/>
-          <w:lang w:eastAsia="nl-NL"/>
-        </w:rPr>
-        <w:t xml:space="preserve"> </w:t>
-      </w:r>
-      <w:r>
-        <w:rPr>
-          <w:rFonts w:ascii="Cambria Math" w:eastAsia="Times New Roman" w:hAnsi="Cambria Math" w:cs="Cambria Math"/>
-          <w:sz w:val="24"/>
-          <w:szCs w:val="24"/>
-          <w:lang w:eastAsia="nl-NL"/>
-        </w:rPr>
-        <w:t>⊥</w:t>
-      </w:r>
-      <w:r>
-        <w:rPr>
-          <w:rFonts w:ascii="Calibri" w:eastAsia="Times New Roman" w:hAnsi="Calibri" w:cs="Calibri"/>
-          <w:sz w:val="24"/>
-          <w:szCs w:val="24"/>
-          <w:lang w:eastAsia="nl-NL"/>
-        </w:rPr>
-        <w:t>)</w:t>
-      </w:r>
-      <w:r>
-        <w:rPr>
-          <w:rFonts w:ascii="Calibri" w:eastAsia="Times New Roman" w:hAnsi="Calibri" w:cs="Calibri"/>
-          <w:sz w:val="24"/>
-          <w:szCs w:val="24"/>
-          <w:lang w:eastAsia="nl-NL"/>
-        </w:rPr>
-        <w:tab/>
-      </w:r>
-      <w:r>
-        <w:rPr>
-          <w:rFonts w:ascii="Calibri" w:eastAsia="Times New Roman" w:hAnsi="Calibri" w:cs="Calibri"/>
-          <w:sz w:val="24"/>
-          <w:szCs w:val="24"/>
-          <w:lang w:eastAsia="nl-NL"/>
-        </w:rPr>
-        <w:tab/>
-      </w:r>
-      <w:r>
-        <w:rPr>
-          <w:rFonts w:ascii="Calibri" w:eastAsia="Times New Roman" w:hAnsi="Calibri" w:cs="Calibri"/>
-          <w:sz w:val="24"/>
-          <w:szCs w:val="24"/>
-          <w:lang w:eastAsia="nl-NL"/>
-        </w:rPr>
-        <w:tab/>
-      </w:r>
-      <w:r>
-        <w:rPr>
-          <w:rFonts w:ascii="Calibri" w:eastAsia="Times New Roman" w:hAnsi="Calibri" w:cs="Calibri"/>
-          <w:sz w:val="24"/>
-          <w:szCs w:val="24"/>
-          <w:lang w:eastAsia="nl-NL"/>
-        </w:rPr>
-        <w:tab/>
-      </w:r>
-      <w:r>
-        <w:rPr>
-          <w:rFonts w:ascii="Calibri" w:eastAsia="Times New Roman" w:hAnsi="Calibri" w:cs="Calibri"/>
-          <w:sz w:val="24"/>
-          <w:szCs w:val="24"/>
-          <w:lang w:eastAsia="nl-NL"/>
-        </w:rPr>
+        <w:tab/>
+      </w:r>
+      <w:r>
+        <w:rPr>
+          <w:rFonts w:ascii="Calibri" w:eastAsia="Times New Roman" w:hAnsi="Calibri" w:cs="Calibri"/>
+          <w:sz w:val="24"/>
+          <w:szCs w:val="24"/>
+          <w:lang w:eastAsia="nl-NL"/>
+        </w:rPr>
+        <w:tab/>
+      </w:r>
+      <w:r>
+        <w:rPr>
+          <w:rFonts w:ascii="Calibri" w:eastAsia="Times New Roman" w:hAnsi="Calibri" w:cs="Calibri"/>
+          <w:sz w:val="24"/>
+          <w:szCs w:val="24"/>
+          <w:lang w:eastAsia="nl-NL"/>
+        </w:rPr>
+        <w:tab/>
+      </w:r>
+      <w:r>
+        <w:rPr>
+          <w:rFonts w:ascii="Calibri" w:eastAsia="Times New Roman" w:hAnsi="Calibri" w:cs="Calibri"/>
+          <w:sz w:val="24"/>
+          <w:szCs w:val="24"/>
+          <w:lang w:eastAsia="nl-NL"/>
+        </w:rPr>
+        <w:tab/>
         <w:t>(St-2.3.2: 1)</w:t>
       </w:r>
-      <w:r>
-        <w:rPr>
-          <w:rFonts w:ascii="Calibri" w:eastAsia="Times New Roman" w:hAnsi="Calibri" w:cs="Calibri"/>
-          <w:sz w:val="24"/>
-          <w:szCs w:val="24"/>
-          <w:lang w:eastAsia="nl-NL"/>
-        </w:rPr>
-        <w:br/>
-      </w:r>
-      <w:r>
-        <w:rPr>
-          <w:rFonts w:ascii="Calibri" w:eastAsia="Times New Roman" w:hAnsi="Calibri" w:cs="Calibri"/>
-          <w:sz w:val="24"/>
-          <w:szCs w:val="24"/>
-          <w:lang w:eastAsia="nl-NL"/>
-        </w:rPr>
-        <w:tab/>
-      </w:r>
-      <w:r>
-        <w:rPr>
-          <w:sz w:val="24"/>
-          <w:szCs w:val="24"/>
-        </w:rPr>
-        <w:t>≡</w:t>
-      </w:r>
-      <w:r>
-        <w:rPr>
-          <w:sz w:val="24"/>
-          <w:szCs w:val="24"/>
-        </w:rPr>
-        <w:tab/>
-      </w:r>
-      <w:r>
-        <w:rPr>
-          <w:rFonts w:ascii="Calibri" w:eastAsia="Times New Roman" w:hAnsi="Calibri" w:cs="Calibri"/>
-          <w:sz w:val="24"/>
-          <w:szCs w:val="24"/>
-          <w:lang w:eastAsia="nl-NL"/>
-        </w:rPr>
-        <w:t xml:space="preserve">¬p </w:t>
-      </w:r>
-      <w:r>
-        <w:rPr>
-          <w:rFonts w:ascii="Cambria Math" w:eastAsia="Times New Roman" w:hAnsi="Cambria Math" w:cs="Cambria Math"/>
-          <w:sz w:val="24"/>
-          <w:szCs w:val="24"/>
-          <w:lang w:eastAsia="nl-NL"/>
-        </w:rPr>
-        <w:t>∨</w:t>
-      </w:r>
-      <w:r>
-        <w:rPr>
-          <w:rFonts w:ascii="Calibri" w:eastAsia="Times New Roman" w:hAnsi="Calibri" w:cs="Calibri"/>
-          <w:sz w:val="24"/>
-          <w:szCs w:val="24"/>
-          <w:lang w:eastAsia="nl-NL"/>
-        </w:rPr>
-        <w:t xml:space="preserve"> ¬</w:t>
-      </w:r>
-      <w:r>
-        <w:rPr>
-          <w:rFonts w:ascii="Calibri" w:eastAsia="Times New Roman" w:hAnsi="Calibri" w:cs="Calibri"/>
-          <w:sz w:val="24"/>
-          <w:szCs w:val="24"/>
-          <w:highlight w:val="cyan"/>
-          <w:lang w:eastAsia="nl-NL"/>
-        </w:rPr>
-        <w:t>q</w:t>
-      </w:r>
-      <w:r>
-        <w:rPr>
-          <w:rFonts w:ascii="Calibri" w:eastAsia="Times New Roman" w:hAnsi="Calibri" w:cs="Calibri"/>
-          <w:sz w:val="24"/>
-          <w:szCs w:val="24"/>
-          <w:lang w:eastAsia="nl-NL"/>
-        </w:rPr>
-        <w:tab/>
-      </w:r>
-      <w:r>
-        <w:rPr>
-          <w:rFonts w:ascii="Calibri" w:eastAsia="Times New Roman" w:hAnsi="Calibri" w:cs="Calibri"/>
-          <w:sz w:val="24"/>
-          <w:szCs w:val="24"/>
-          <w:lang w:eastAsia="nl-NL"/>
-        </w:rPr>
-        <w:tab/>
-      </w:r>
-      <w:r>
-        <w:rPr>
-          <w:rFonts w:ascii="Calibri" w:eastAsia="Times New Roman" w:hAnsi="Calibri" w:cs="Calibri"/>
-          <w:sz w:val="24"/>
-          <w:szCs w:val="24"/>
-          <w:lang w:eastAsia="nl-NL"/>
-        </w:rPr>
-        <w:tab/>
-      </w:r>
-      <w:r>
-        <w:rPr>
-          <w:rFonts w:ascii="Calibri" w:eastAsia="Times New Roman" w:hAnsi="Calibri" w:cs="Calibri"/>
-          <w:sz w:val="24"/>
-          <w:szCs w:val="24"/>
-          <w:lang w:eastAsia="nl-NL"/>
-        </w:rPr>
-        <w:tab/>
-      </w:r>
-      <w:r>
-        <w:rPr>
-          <w:rFonts w:ascii="Calibri" w:eastAsia="Times New Roman" w:hAnsi="Calibri" w:cs="Calibri"/>
-          <w:sz w:val="24"/>
-          <w:szCs w:val="24"/>
-          <w:lang w:eastAsia="nl-NL"/>
-        </w:rPr>
-        <w:t>(St-2.3.2: 1)</w:t>
+    </w:p>
+    <w:p>
+      <w:pPr>
+        <w:ind w:left="7788" w:firstLine="708"/>
+        <w:rPr>
+          <w:rFonts w:ascii="Calibri" w:eastAsia="Times New Roman" w:hAnsi="Calibri" w:cs="Calibri"/>
+          <w:sz w:val="24"/>
+          <w:szCs w:val="24"/>
+          <w:lang w:eastAsia="nl-NL"/>
+        </w:rPr>
+      </w:pPr>
+    </w:p>
+    <w:p>
+      <w:pPr>
+        <w:ind w:left="7788" w:firstLine="708"/>
+        <w:rPr>
+          <w:rFonts w:ascii="Calibri" w:eastAsia="Times New Roman" w:hAnsi="Calibri" w:cs="Calibri"/>
+          <w:sz w:val="24"/>
+          <w:szCs w:val="24"/>
+          <w:lang w:eastAsia="nl-NL"/>
+        </w:rPr>
+      </w:pPr>
+      <w:r>
+        <w:rPr>
+          <w:rFonts w:ascii="Calibri" w:eastAsia="Times New Roman" w:hAnsi="Calibri" w:cs="Calibri"/>
+          <w:sz w:val="24"/>
+          <w:szCs w:val="24"/>
+          <w:lang w:eastAsia="nl-NL"/>
+        </w:rPr>
+        <w:t>QED</w:t>
       </w:r>
     </w:p>
     <w:p>
@@ -1903,138 +1755,92 @@
         </w:rPr>
         <w:t>Conclusie</w:t>
       </w:r>
-      <w:r>
-        <w:rPr>
-          <w:rFonts w:eastAsia="Times New Roman" w:cstheme="minorHAnsi"/>
-          <w:lang w:eastAsia="nl-NL"/>
-        </w:rPr>
-        <w:t>:</w:t>
-      </w:r>
-    </w:p>
-    <w:p>
-      <w:pPr>
-        <w:numPr>
-          <w:ilvl w:val="0"/>
-          <w:numId w:val="1"/>
-        </w:numPr>
-        <w:shd w:val="clear" w:color="auto" w:fill="FFFFFF"/>
-        <w:spacing w:before="100" w:beforeAutospacing="1" w:after="100" w:afterAutospacing="1" w:line="240" w:lineRule="auto"/>
-        <w:ind w:left="1095"/>
-        <w:rPr>
-          <w:rFonts w:eastAsia="Times New Roman" w:cstheme="minorHAnsi"/>
-          <w:lang w:eastAsia="nl-NL"/>
-        </w:rPr>
-      </w:pPr>
-      <w:r>
-        <w:rPr>
-          <w:rFonts w:eastAsia="Times New Roman" w:cstheme="minorHAnsi"/>
-          <w:lang w:eastAsia="nl-NL"/>
-        </w:rPr>
-        <w:t>Schrijf ook een korte inleiding en voeg een conclusie toe.</w:t>
-      </w:r>
-    </w:p>
-    <w:p>
-      <w:pPr>
-        <w:rPr>
-          <w:rFonts w:eastAsia="Times New Roman" w:cstheme="minorHAnsi"/>
-          <w:lang w:eastAsia="nl-NL"/>
-        </w:rPr>
-      </w:pPr>
-    </w:p>
-    <w:p>
-      <w:pPr>
-        <w:rPr>
-          <w:rFonts w:ascii="Calibri" w:eastAsia="Times New Roman" w:hAnsi="Calibri" w:cs="Calibri"/>
-          <w:lang w:eastAsia="nl-NL"/>
-        </w:rPr>
-      </w:pPr>
-      <w:r>
-        <w:rPr>
-          <w:rFonts w:ascii="Calibri" w:eastAsia="Times New Roman" w:hAnsi="Calibri" w:cs="Calibri"/>
-          <w:lang w:eastAsia="nl-NL"/>
-        </w:rPr>
-        <w:drawing>
-          <wp:anchor distT="0" distB="0" distL="114300" distR="114300" simplePos="0" relativeHeight="251660288" behindDoc="1" locked="0" layoutInCell="1" allowOverlap="1" wp14:anchorId="6F1E4F0D">
-            <wp:simplePos x="0" y="0"/>
-            <wp:positionH relativeFrom="margin">
-              <wp:align>center</wp:align>
-            </wp:positionH>
-            <wp:positionV relativeFrom="paragraph">
-              <wp:posOffset>5715</wp:posOffset>
-            </wp:positionV>
-            <wp:extent cx="4706007" cy="1038370"/>
-            <wp:effectExtent l="0" t="0" r="0" b="9525"/>
-            <wp:wrapNone/>
-            <wp:docPr id="3" name="Afbeelding 3" descr="Afbeelding met tekst&#10;&#10;Automatisch gegenereerde beschrijving"/>
-            <wp:cNvGraphicFramePr>
-              <a:graphicFrameLocks xmlns:a="http://schemas.openxmlformats.org/drawingml/2006/main" noChangeAspect="1"/>
-            </wp:cNvGraphicFramePr>
-            <a:graphic xmlns:a="http://schemas.openxmlformats.org/drawingml/2006/main">
-              <a:graphicData uri="http://schemas.openxmlformats.org/drawingml/2006/picture">
-                <pic:pic xmlns:pic="http://schemas.openxmlformats.org/drawingml/2006/picture">
-                  <pic:nvPicPr>
-                    <pic:cNvPr id="3" name="Afbeelding 3" descr="Afbeelding met tekst&#10;&#10;Automatisch gegenereerde beschrijving"/>
-                    <pic:cNvPicPr/>
-                  </pic:nvPicPr>
-                  <pic:blipFill>
-                    <a:blip r:embed="rId7">
-                      <a:extLst>
-                        <a:ext uri="{28A0092B-C50C-407E-A947-70E740481C1C}">
-                          <a14:useLocalDpi xmlns:a14="http://schemas.microsoft.com/office/drawing/2010/main" val="0"/>
-                        </a:ext>
-                      </a:extLst>
-                    </a:blip>
-                    <a:stretch>
-                      <a:fillRect/>
-                    </a:stretch>
-                  </pic:blipFill>
-                  <pic:spPr>
-                    <a:xfrm>
-                      <a:off x="0" y="0"/>
-                      <a:ext cx="4706007" cy="1038370"/>
-                    </a:xfrm>
-                    <a:prstGeom prst="rect">
-                      <a:avLst/>
-                    </a:prstGeom>
-                  </pic:spPr>
-                </pic:pic>
-              </a:graphicData>
-            </a:graphic>
-            <wp14:sizeRelH relativeFrom="page">
-              <wp14:pctWidth>0</wp14:pctWidth>
-            </wp14:sizeRelH>
-            <wp14:sizeRelV relativeFrom="page">
-              <wp14:pctHeight>0</wp14:pctHeight>
-            </wp14:sizeRelV>
-          </wp:anchor>
-        </w:drawing>
-      </w:r>
-    </w:p>
-    <w:p>
-      <w:pPr>
-        <w:spacing w:after="0" w:line="240" w:lineRule="auto"/>
-        <w:rPr>
-          <w:rFonts w:ascii="Calibri" w:eastAsia="Times New Roman" w:hAnsi="Calibri" w:cs="Calibri"/>
-          <w:lang w:eastAsia="nl-NL"/>
-        </w:rPr>
-      </w:pPr>
-    </w:p>
-    <w:p>
-      <w:pPr>
-        <w:spacing w:after="0" w:line="240" w:lineRule="auto"/>
-        <w:rPr>
-          <w:rFonts w:ascii="Calibri" w:eastAsia="Times New Roman" w:hAnsi="Calibri" w:cs="Calibri"/>
-          <w:lang w:eastAsia="nl-NL"/>
-        </w:rPr>
-      </w:pPr>
-    </w:p>
-    <w:p/>
-    <w:p/>
-    <w:p/>
-    <w:p>
-      <w:r>
-        <w:t>???^^^^</w:t>
-      </w:r>
+    </w:p>
+    <w:p>
+      <w:pPr>
+        <w:rPr>
+          <w:rFonts w:eastAsia="Times New Roman" w:cstheme="minorHAnsi"/>
+          <w:lang w:eastAsia="nl-NL"/>
+        </w:rPr>
+      </w:pPr>
+      <w:r>
+        <w:rPr>
+          <w:rFonts w:eastAsia="Times New Roman" w:cstheme="minorHAnsi"/>
+          <w:lang w:eastAsia="nl-NL"/>
+        </w:rPr>
+        <w:t xml:space="preserve">Met de bovenstaande uitwerking heb ik bewezen dat </w:t>
+      </w:r>
+      <w:r>
+        <w:rPr>
+          <w:rFonts w:eastAsia="Times New Roman" w:cstheme="minorHAnsi"/>
+          <w:lang w:eastAsia="nl-NL"/>
+        </w:rPr>
+        <w:t xml:space="preserve">((¬q → ¬r) </w:t>
+      </w:r>
+      <w:r>
+        <w:rPr>
+          <w:rFonts w:ascii="Cambria Math" w:eastAsia="Times New Roman" w:hAnsi="Cambria Math" w:cs="Cambria Math"/>
+          <w:lang w:eastAsia="nl-NL"/>
+        </w:rPr>
+        <w:t>∧</w:t>
+      </w:r>
+      <w:r>
+        <w:rPr>
+          <w:rFonts w:eastAsia="Times New Roman" w:cstheme="minorHAnsi"/>
+          <w:lang w:eastAsia="nl-NL"/>
+        </w:rPr>
+        <w:t xml:space="preserve"> (¬q → r)) → ¬p</w:t>
+      </w:r>
+      <w:r>
+        <w:rPr>
+          <w:rFonts w:eastAsia="Times New Roman" w:cstheme="minorHAnsi"/>
+          <w:lang w:eastAsia="nl-NL"/>
+        </w:rPr>
+        <w:t xml:space="preserve"> en </w:t>
+      </w:r>
+      <w:r>
+        <w:rPr>
+          <w:rFonts w:eastAsia="Times New Roman" w:cstheme="minorHAnsi"/>
+          <w:lang w:eastAsia="nl-NL"/>
+        </w:rPr>
+        <w:t xml:space="preserve">¬p </w:t>
+      </w:r>
+      <w:r>
+        <w:rPr>
+          <w:rFonts w:ascii="Cambria Math" w:eastAsia="Times New Roman" w:hAnsi="Cambria Math" w:cs="Cambria Math"/>
+          <w:lang w:eastAsia="nl-NL"/>
+        </w:rPr>
+        <w:t>∨</w:t>
+      </w:r>
+      <w:r>
+        <w:rPr>
+          <w:rFonts w:eastAsia="Times New Roman" w:cstheme="minorHAnsi"/>
+          <w:lang w:eastAsia="nl-NL"/>
+        </w:rPr>
+        <w:t xml:space="preserve"> ¬q</w:t>
+      </w:r>
+      <w:r>
+        <w:rPr>
+          <w:rFonts w:eastAsia="Times New Roman" w:cstheme="minorHAnsi"/>
+          <w:lang w:eastAsia="nl-NL"/>
+        </w:rPr>
+        <w:t xml:space="preserve"> gelijkwaardige proposities zijn. Ik heb laten zien dat de proposities te vereenvoudigen zijn (zonder verlies van waarheid). Dit </w:t>
+      </w:r>
+      <w:r>
+        <w:rPr>
+          <w:rFonts w:eastAsia="Times New Roman" w:cstheme="minorHAnsi"/>
+          <w:lang w:eastAsia="nl-NL"/>
+        </w:rPr>
+        <w:t>heb ik bewezen door gebruik te maken van de herschrijfregels uit Stelling-2.3.2.</w:t>
+      </w:r>
+    </w:p>
+    <w:p>
+      <w:pPr>
+        <w:rPr>
+          <w:rFonts w:eastAsia="Times New Roman" w:cstheme="minorHAnsi"/>
+          <w:lang w:eastAsia="nl-NL"/>
+        </w:rPr>
+      </w:pPr>
     </w:p>
     <w:sectPr>
       <w:pgSz w:w="11906" w:h="16838"/>
@@ -2601,6 +2407,7 @@
   <w:style w:type="paragraph" w:default="1" w:styleId="Standaard">
     <w:name w:val="Normal"/>
     <w:qFormat/>
+    <w:rsid w:val="00F522BB"/>
   </w:style>
   <w:style w:type="paragraph" w:styleId="Kop2">
     <w:name w:val="heading 2"/>

</xml_diff>

<commit_message>
inleiding en conclusie aangepast
</commit_message>
<xml_diff>
--- a/docu/Equivalentiebewijs.docx
+++ b/docu/Equivalentiebewijs.docx
@@ -306,14 +306,12 @@
     <w:p>
       <w:pPr>
         <w:rPr>
-          <w:color w:val="0070C0"/>
           <w:sz w:val="96"/>
           <w:szCs w:val="96"/>
         </w:rPr>
       </w:pPr>
       <w:r>
         <w:rPr>
-          <w:color w:val="0070C0"/>
           <w:sz w:val="96"/>
           <w:szCs w:val="96"/>
         </w:rPr>
@@ -373,7 +371,147 @@
           <w:rFonts w:eastAsia="Times New Roman" w:cstheme="minorHAnsi"/>
           <w:lang w:eastAsia="nl-NL"/>
         </w:rPr>
-        <w:t xml:space="preserve"> moesten wij een equivalentiebewijs maken. In deze opdracht zal ik bewijzen dat een paar van proposities gelijkwaardig aan elkaar zijn. Dit zal ik bewijzen door gebruik te maken van de herschrijfregels uit Stelling-2.3.2. Tot slot volgt een conclusie.</w:t>
+        <w:t xml:space="preserve"> mo</w:t>
+      </w:r>
+      <w:r>
+        <w:rPr>
+          <w:rFonts w:eastAsia="Times New Roman" w:cstheme="minorHAnsi"/>
+          <w:lang w:eastAsia="nl-NL"/>
+        </w:rPr>
+        <w:t xml:space="preserve">et </w:t>
+      </w:r>
+      <w:r>
+        <w:rPr>
+          <w:rFonts w:eastAsia="Times New Roman" w:cstheme="minorHAnsi"/>
+          <w:lang w:eastAsia="nl-NL"/>
+        </w:rPr>
+        <w:t xml:space="preserve">er </w:t>
+      </w:r>
+      <w:r>
+        <w:rPr>
+          <w:rFonts w:eastAsia="Times New Roman" w:cstheme="minorHAnsi"/>
+          <w:lang w:eastAsia="nl-NL"/>
+        </w:rPr>
+        <w:t xml:space="preserve">een equivalentiebewijs </w:t>
+      </w:r>
+      <w:r>
+        <w:rPr>
+          <w:rFonts w:eastAsia="Times New Roman" w:cstheme="minorHAnsi"/>
+          <w:lang w:eastAsia="nl-NL"/>
+        </w:rPr>
+        <w:t>gemaakt worden</w:t>
+      </w:r>
+      <w:r>
+        <w:rPr>
+          <w:rFonts w:eastAsia="Times New Roman" w:cstheme="minorHAnsi"/>
+          <w:lang w:eastAsia="nl-NL"/>
+        </w:rPr>
+        <w:t xml:space="preserve">. In </w:t>
+      </w:r>
+      <w:r>
+        <w:rPr>
+          <w:rFonts w:eastAsia="Times New Roman" w:cstheme="minorHAnsi"/>
+          <w:lang w:eastAsia="nl-NL"/>
+        </w:rPr>
+        <w:t>dit</w:t>
+      </w:r>
+      <w:r>
+        <w:rPr>
+          <w:rFonts w:eastAsia="Times New Roman" w:cstheme="minorHAnsi"/>
+          <w:lang w:eastAsia="nl-NL"/>
+        </w:rPr>
+        <w:t xml:space="preserve"> </w:t>
+      </w:r>
+      <w:r>
+        <w:rPr>
+          <w:rFonts w:eastAsia="Times New Roman" w:cstheme="minorHAnsi"/>
+          <w:lang w:eastAsia="nl-NL"/>
+        </w:rPr>
+        <w:t>document</w:t>
+      </w:r>
+      <w:r>
+        <w:rPr>
+          <w:rFonts w:eastAsia="Times New Roman" w:cstheme="minorHAnsi"/>
+          <w:lang w:eastAsia="nl-NL"/>
+        </w:rPr>
+        <w:t xml:space="preserve"> </w:t>
+      </w:r>
+      <w:r>
+        <w:rPr>
+          <w:rFonts w:eastAsia="Times New Roman" w:cstheme="minorHAnsi"/>
+          <w:lang w:eastAsia="nl-NL"/>
+        </w:rPr>
+        <w:t>wordt bewezen</w:t>
+      </w:r>
+      <w:r>
+        <w:rPr>
+          <w:rFonts w:eastAsia="Times New Roman" w:cstheme="minorHAnsi"/>
+          <w:lang w:eastAsia="nl-NL"/>
+        </w:rPr>
+        <w:t xml:space="preserve"> dat </w:t>
+      </w:r>
+      <w:r>
+        <w:rPr>
+          <w:rFonts w:eastAsia="Times New Roman" w:cstheme="minorHAnsi"/>
+          <w:lang w:eastAsia="nl-NL"/>
+        </w:rPr>
+        <w:t xml:space="preserve">((¬q → ¬r) </w:t>
+      </w:r>
+      <w:r>
+        <w:rPr>
+          <w:rFonts w:ascii="Cambria Math" w:eastAsia="Times New Roman" w:hAnsi="Cambria Math" w:cs="Cambria Math"/>
+          <w:lang w:eastAsia="nl-NL"/>
+        </w:rPr>
+        <w:t>∧</w:t>
+      </w:r>
+      <w:r>
+        <w:rPr>
+          <w:rFonts w:eastAsia="Times New Roman" w:cstheme="minorHAnsi"/>
+          <w:lang w:eastAsia="nl-NL"/>
+        </w:rPr>
+        <w:t xml:space="preserve"> (¬q → r)) → ¬p en ¬p </w:t>
+      </w:r>
+      <w:r>
+        <w:rPr>
+          <w:rFonts w:ascii="Cambria Math" w:eastAsia="Times New Roman" w:hAnsi="Cambria Math" w:cs="Cambria Math"/>
+          <w:lang w:eastAsia="nl-NL"/>
+        </w:rPr>
+        <w:t>∨</w:t>
+      </w:r>
+      <w:r>
+        <w:rPr>
+          <w:rFonts w:eastAsia="Times New Roman" w:cstheme="minorHAnsi"/>
+          <w:lang w:eastAsia="nl-NL"/>
+        </w:rPr>
+        <w:t xml:space="preserve"> ¬q gelijkwaardige proposities zijn</w:t>
+      </w:r>
+      <w:r>
+        <w:rPr>
+          <w:rFonts w:eastAsia="Times New Roman" w:cstheme="minorHAnsi"/>
+          <w:lang w:eastAsia="nl-NL"/>
+        </w:rPr>
+        <w:t xml:space="preserve">. </w:t>
+      </w:r>
+      <w:r>
+        <w:rPr>
+          <w:rFonts w:eastAsia="Times New Roman" w:cstheme="minorHAnsi"/>
+          <w:lang w:eastAsia="nl-NL"/>
+        </w:rPr>
+        <w:t>Voor het bewijzen van de gelijkwaardige proposities</w:t>
+      </w:r>
+      <w:r>
+        <w:rPr>
+          <w:rFonts w:eastAsia="Times New Roman" w:cstheme="minorHAnsi"/>
+          <w:lang w:eastAsia="nl-NL"/>
+        </w:rPr>
+        <w:t xml:space="preserve"> zal gebruik gemaakt worden van d</w:t>
+      </w:r>
+      <w:r>
+        <w:rPr>
+          <w:rFonts w:eastAsia="Times New Roman" w:cstheme="minorHAnsi"/>
+          <w:lang w:eastAsia="nl-NL"/>
+        </w:rPr>
+        <w:t>e herschrijfregels uit Stelling-2.3.2. Tot slot volgt een conclusie.</w:t>
       </w:r>
     </w:p>
     <w:p>
@@ -1768,14 +1906,28 @@
           <w:rFonts w:eastAsia="Times New Roman" w:cstheme="minorHAnsi"/>
           <w:lang w:eastAsia="nl-NL"/>
         </w:rPr>
-        <w:t xml:space="preserve">Met de bovenstaande uitwerking heb ik bewezen dat </w:t>
-      </w:r>
-      <w:r>
-        <w:rPr>
-          <w:rFonts w:eastAsia="Times New Roman" w:cstheme="minorHAnsi"/>
-          <w:lang w:eastAsia="nl-NL"/>
-        </w:rPr>
-        <w:t xml:space="preserve">((¬q → ¬r) </w:t>
+        <w:t>In</w:t>
+      </w:r>
+      <w:r>
+        <w:rPr>
+          <w:rFonts w:eastAsia="Times New Roman" w:cstheme="minorHAnsi"/>
+          <w:lang w:eastAsia="nl-NL"/>
+        </w:rPr>
+        <w:t xml:space="preserve"> de bovenstaande uitwerking</w:t>
+      </w:r>
+      <w:r>
+        <w:rPr>
+          <w:rFonts w:eastAsia="Times New Roman" w:cstheme="minorHAnsi"/>
+          <w:lang w:eastAsia="nl-NL"/>
+        </w:rPr>
+        <w:t xml:space="preserve"> is het</w:t>
+      </w:r>
+      <w:r>
+        <w:rPr>
+          <w:rFonts w:eastAsia="Times New Roman" w:cstheme="minorHAnsi"/>
+          <w:lang w:eastAsia="nl-NL"/>
+        </w:rPr>
+        <w:t xml:space="preserve"> bewezen dat ((¬q → ¬r) </w:t>
       </w:r>
       <w:r>
         <w:rPr>
@@ -1789,21 +1941,7 @@
           <w:rFonts w:eastAsia="Times New Roman" w:cstheme="minorHAnsi"/>
           <w:lang w:eastAsia="nl-NL"/>
         </w:rPr>
-        <w:t xml:space="preserve"> (¬q → r)) → ¬p</w:t>
-      </w:r>
-      <w:r>
-        <w:rPr>
-          <w:rFonts w:eastAsia="Times New Roman" w:cstheme="minorHAnsi"/>
-          <w:lang w:eastAsia="nl-NL"/>
-        </w:rPr>
-        <w:t xml:space="preserve"> en </w:t>
-      </w:r>
-      <w:r>
-        <w:rPr>
-          <w:rFonts w:eastAsia="Times New Roman" w:cstheme="minorHAnsi"/>
-          <w:lang w:eastAsia="nl-NL"/>
-        </w:rPr>
-        <w:t xml:space="preserve">¬p </w:t>
+        <w:t xml:space="preserve"> (¬q → r)) → ¬p en ¬p </w:t>
       </w:r>
       <w:r>
         <w:rPr>
@@ -1817,30 +1955,36 @@
           <w:rFonts w:eastAsia="Times New Roman" w:cstheme="minorHAnsi"/>
           <w:lang w:eastAsia="nl-NL"/>
         </w:rPr>
-        <w:t xml:space="preserve"> ¬q</w:t>
-      </w:r>
-      <w:r>
-        <w:rPr>
-          <w:rFonts w:eastAsia="Times New Roman" w:cstheme="minorHAnsi"/>
-          <w:lang w:eastAsia="nl-NL"/>
-        </w:rPr>
-        <w:t xml:space="preserve"> gelijkwaardige proposities zijn. Ik heb laten zien dat de proposities te vereenvoudigen zijn (zonder verlies van waarheid). Dit </w:t>
-      </w:r>
-      <w:r>
-        <w:rPr>
-          <w:rFonts w:eastAsia="Times New Roman" w:cstheme="minorHAnsi"/>
-          <w:lang w:eastAsia="nl-NL"/>
-        </w:rPr>
-        <w:t>heb ik bewezen door gebruik te maken van de herschrijfregels uit Stelling-2.3.2.</w:t>
-      </w:r>
-    </w:p>
-    <w:p>
-      <w:pPr>
-        <w:rPr>
-          <w:rFonts w:eastAsia="Times New Roman" w:cstheme="minorHAnsi"/>
-          <w:lang w:eastAsia="nl-NL"/>
-        </w:rPr>
-      </w:pPr>
+        <w:t xml:space="preserve"> ¬q gelijkwaardige proposities zijn. </w:t>
+      </w:r>
+      <w:r>
+        <w:rPr>
+          <w:rFonts w:eastAsia="Times New Roman" w:cstheme="minorHAnsi"/>
+          <w:lang w:eastAsia="nl-NL"/>
+        </w:rPr>
+        <w:t xml:space="preserve">Ook is er bewezen dat ‘r’, overbodig is in de propositie. Kortom; in de uitwerking is te zien dat </w:t>
+      </w:r>
+      <w:r>
+        <w:rPr>
+          <w:rFonts w:eastAsia="Times New Roman" w:cstheme="minorHAnsi"/>
+          <w:lang w:eastAsia="nl-NL"/>
+        </w:rPr>
+        <w:t>de proposities te vereenvoudigen zijn (zonder verlies van waarheid)</w:t>
+      </w:r>
+      <w:r>
+        <w:rPr>
+          <w:rFonts w:eastAsia="Times New Roman" w:cstheme="minorHAnsi"/>
+          <w:lang w:eastAsia="nl-NL"/>
+        </w:rPr>
+        <w:t>, door middel van</w:t>
+      </w:r>
+      <w:r>
+        <w:rPr>
+          <w:rFonts w:eastAsia="Times New Roman" w:cstheme="minorHAnsi"/>
+          <w:lang w:eastAsia="nl-NL"/>
+        </w:rPr>
+        <w:t xml:space="preserve"> de herschrijfregels uit Stelling-2.3.2.</w:t>
+      </w:r>
     </w:p>
     <w:sectPr>
       <w:pgSz w:w="11906" w:h="16838"/>

</xml_diff>